<commit_message>
Add Explicit Velert solver
Completed by Tianhe
</commit_message>
<xml_diff>
--- a/H20+eig+Dynamics.docx
+++ b/H20+eig+Dynamics.docx
@@ -1,6 +1,6 @@
 
 <file path=word/document.xml><?xml version="1.0" encoding="utf-8"?>
-<w:document xmlns:wpc="http://schemas.microsoft.com/office/word/2010/wordprocessingCanvas" xmlns:cx="http://schemas.microsoft.com/office/drawing/2014/chartex" xmlns:cx1="http://schemas.microsoft.com/office/drawing/2015/9/8/chartex" xmlns:cx2="http://schemas.microsoft.com/office/drawing/2015/10/21/chartex" xmlns:cx3="http://schemas.microsoft.com/office/drawing/2016/5/9/chartex" xmlns:cx4="http://schemas.microsoft.com/office/drawing/2016/5/10/chartex" xmlns:cx5="http://schemas.microsoft.com/office/drawing/2016/5/11/chartex" xmlns:cx6="http://schemas.microsoft.com/office/drawing/2016/5/12/chartex" xmlns:cx7="http://schemas.microsoft.com/office/drawing/2016/5/13/chartex" xmlns:cx8="http://schemas.microsoft.com/office/drawing/2016/5/14/chartex" xmlns:mc="http://schemas.openxmlformats.org/markup-compatibility/2006" xmlns:aink="http://schemas.microsoft.com/office/drawing/2016/ink" xmlns:am3d="http://schemas.microsoft.com/office/drawing/2017/model3d" xmlns:o="urn:schemas-microsoft-com:office:office" xmlns:oel="http://schemas.microsoft.com/office/2019/extlst" xmlns:r="http://schemas.openxmlformats.org/officeDocument/2006/relationships" xmlns:m="http://schemas.openxmlformats.org/officeDocument/2006/math" xmlns:v="urn:schemas-microsoft-com:vml" xmlns:wp14="http://schemas.microsoft.com/office/word/2010/wordprocessingDrawing" xmlns:wp="http://schemas.openxmlformats.org/drawingml/2006/wordprocessingDrawing" xmlns:w10="urn:schemas-microsoft-com:office:word" xmlns:w="http://schemas.openxmlformats.org/wordprocessingml/2006/main" xmlns:w14="http://schemas.microsoft.com/office/word/2010/wordml" xmlns:w15="http://schemas.microsoft.com/office/word/2012/wordml" xmlns:w16cex="http://schemas.microsoft.com/office/word/2018/wordml/cex" xmlns:w16cid="http://schemas.microsoft.com/office/word/2016/wordml/cid" xmlns:w16="http://schemas.microsoft.com/office/word/2018/wordml" xmlns:w16sdtdh="http://schemas.microsoft.com/office/word/2020/wordml/sdtdatahash" xmlns:w16se="http://schemas.microsoft.com/office/word/2015/wordml/symex" xmlns:wpg="http://schemas.microsoft.com/office/word/2010/wordprocessingGroup" xmlns:wpi="http://schemas.microsoft.com/office/word/2010/wordprocessingInk" xmlns:wne="http://schemas.microsoft.com/office/word/2006/wordml" xmlns:wps="http://schemas.microsoft.com/office/word/2010/wordprocessingShape" mc:Ignorable="w14 w15 w16se w16cid w16 w16cex w16sdtdh wp14">
+<w:document xmlns:wpc="http://schemas.microsoft.com/office/word/2010/wordprocessingCanvas" xmlns:cx="http://schemas.microsoft.com/office/drawing/2014/chartex" xmlns:mc="http://schemas.openxmlformats.org/markup-compatibility/2006" xmlns:o="urn:schemas-microsoft-com:office:office" xmlns:r="http://schemas.openxmlformats.org/officeDocument/2006/relationships" xmlns:m="http://schemas.openxmlformats.org/officeDocument/2006/math" xmlns:v="urn:schemas-microsoft-com:vml" xmlns:wp14="http://schemas.microsoft.com/office/word/2010/wordprocessingDrawing" xmlns:wp="http://schemas.openxmlformats.org/drawingml/2006/wordprocessingDrawing" xmlns:w10="urn:schemas-microsoft-com:office:word" xmlns:w="http://schemas.openxmlformats.org/wordprocessingml/2006/main" xmlns:w14="http://schemas.microsoft.com/office/word/2010/wordml" xmlns:w15="http://schemas.microsoft.com/office/word/2012/wordml" xmlns:w16se="http://schemas.microsoft.com/office/word/2015/wordml/symex" xmlns:wpg="http://schemas.microsoft.com/office/word/2010/wordprocessingGroup" xmlns:wpi="http://schemas.microsoft.com/office/word/2010/wordprocessingInk" xmlns:wne="http://schemas.microsoft.com/office/word/2006/wordml" xmlns:wps="http://schemas.microsoft.com/office/word/2010/wordprocessingShape" mc:Ignorable="w14 w15 w16se wp14">
   <w:body>
     <w:p>
       <w:pPr>
@@ -1499,7 +1499,6 @@
                 <w:rFonts w:ascii="宋体" w:eastAsia="宋体" w:hAnsi="宋体"/>
               </w:rPr>
             </w:pPr>
-            <w:proofErr w:type="gramStart"/>
             <w:r>
               <w:rPr>
                 <w:rFonts w:ascii="Times New Roman" w:eastAsia="宋体" w:hAnsi="Times New Roman" w:cs="Times New Roman"/>
@@ -1512,7 +1511,6 @@
               </w:rPr>
               <w:t>(</w:t>
             </w:r>
-            <w:proofErr w:type="gramEnd"/>
             <w:r>
               <w:rPr>
                 <w:rFonts w:ascii="Times New Roman" w:eastAsia="宋体" w:hAnsi="Times New Roman" w:cs="Times New Roman"/>
@@ -1958,6 +1956,72 @@
               </w:rPr>
               <w:t>动力学求解</w:t>
             </w:r>
+            <w:r>
+              <w:rPr>
+                <w:rFonts w:ascii="宋体" w:eastAsia="宋体" w:hAnsi="宋体" w:hint="eastAsia"/>
+                <w:highlight w:val="green"/>
+              </w:rPr>
+              <w:t>（隐式的广义α法）</w:t>
+            </w:r>
+          </w:p>
+          <w:p>
+            <w:pPr>
+              <w:pStyle w:val="a9"/>
+              <w:numPr>
+                <w:ilvl w:val="0"/>
+                <w:numId w:val="6"/>
+              </w:numPr>
+              <w:jc w:val="center"/>
+              <w:rPr>
+                <w:rFonts w:ascii="宋体" w:eastAsia="宋体" w:hAnsi="宋体"/>
+              </w:rPr>
+            </w:pPr>
+            <w:r>
+              <w:rPr>
+                <w:rFonts w:ascii="宋体" w:eastAsia="宋体" w:hAnsi="宋体" w:hint="eastAsia"/>
+                <w:highlight w:val="green"/>
+              </w:rPr>
+              <w:t>动力学求解（显式的速度</w:t>
+            </w:r>
+            <w:proofErr w:type="spellStart"/>
+            <w:r>
+              <w:rPr>
+                <w:rFonts w:ascii="宋体" w:eastAsia="宋体" w:hAnsi="宋体" w:hint="eastAsia"/>
+                <w:highlight w:val="green"/>
+              </w:rPr>
+              <w:t>verl</w:t>
+            </w:r>
+            <w:bookmarkStart w:id="2" w:name="_GoBack"/>
+            <w:bookmarkEnd w:id="2"/>
+            <w:r>
+              <w:rPr>
+                <w:rFonts w:ascii="宋体" w:eastAsia="宋体" w:hAnsi="宋体" w:hint="eastAsia"/>
+                <w:highlight w:val="green"/>
+              </w:rPr>
+              <w:t>et</w:t>
+            </w:r>
+            <w:proofErr w:type="spellEnd"/>
+            <w:r>
+              <w:rPr>
+                <w:rFonts w:ascii="宋体" w:eastAsia="宋体" w:hAnsi="宋体" w:hint="eastAsia"/>
+                <w:highlight w:val="green"/>
+              </w:rPr>
+              <w:t>格式</w:t>
+            </w:r>
+            <w:r>
+              <w:rPr>
+                <w:rFonts w:ascii="宋体" w:eastAsia="宋体" w:hAnsi="宋体" w:hint="eastAsia"/>
+                <w:highlight w:val="green"/>
+              </w:rPr>
+              <w:t>，暂时不考虑阻尼</w:t>
+            </w:r>
+            <w:r>
+              <w:rPr>
+                <w:rFonts w:ascii="宋体" w:eastAsia="宋体" w:hAnsi="宋体" w:hint="eastAsia"/>
+                <w:highlight w:val="green"/>
+              </w:rPr>
+              <w:t>）</w:t>
+            </w:r>
           </w:p>
         </w:tc>
       </w:tr>
@@ -2307,6 +2371,97 @@
           <w:highlight w:val="green"/>
         </w:rPr>
         <w:t xml:space="preserve"> = 2</w:t>
+      </w:r>
+      <w:r>
+        <w:rPr>
+          <w:rFonts w:ascii="Times New Roman" w:eastAsia="宋体" w:hAnsi="Times New Roman" w:cs="Times New Roman" w:hint="eastAsia"/>
+          <w:highlight w:val="green"/>
+        </w:rPr>
+        <w:t>或</w:t>
+      </w:r>
+      <w:r>
+        <w:rPr>
+          <w:rFonts w:ascii="Times New Roman" w:eastAsia="宋体" w:hAnsi="Times New Roman" w:cs="Times New Roman" w:hint="eastAsia"/>
+          <w:highlight w:val="green"/>
+        </w:rPr>
+        <w:t>3</w:t>
+      </w:r>
+      <w:r>
+        <w:rPr>
+          <w:rFonts w:ascii="Times New Roman" w:eastAsia="宋体" w:hAnsi="Times New Roman" w:cs="Times New Roman" w:hint="eastAsia"/>
+          <w:highlight w:val="green"/>
+        </w:rPr>
+        <w:t>，其中为</w:t>
+      </w:r>
+      <w:r>
+        <w:rPr>
+          <w:rFonts w:ascii="Times New Roman" w:eastAsia="宋体" w:hAnsi="Times New Roman" w:cs="Times New Roman" w:hint="eastAsia"/>
+          <w:highlight w:val="green"/>
+        </w:rPr>
+        <w:t>3</w:t>
+      </w:r>
+      <w:r>
+        <w:rPr>
+          <w:rFonts w:ascii="Times New Roman" w:eastAsia="宋体" w:hAnsi="Times New Roman" w:cs="Times New Roman" w:hint="eastAsia"/>
+          <w:highlight w:val="green"/>
+        </w:rPr>
+        <w:t>时暂时不考虑阻尼，只用到</w:t>
+      </w:r>
+      <w:r>
+        <w:rPr>
+          <w:rFonts w:ascii="Times New Roman" w:eastAsia="宋体" w:hAnsi="Times New Roman" w:cs="Times New Roman"/>
+          <w:highlight w:val="green"/>
+        </w:rPr>
+        <w:t>ENDTIME</w:t>
+      </w:r>
+      <w:r>
+        <w:rPr>
+          <w:rFonts w:ascii="Times New Roman" w:eastAsia="宋体" w:hAnsi="Times New Roman" w:cs="Times New Roman" w:hint="eastAsia"/>
+          <w:highlight w:val="green"/>
+        </w:rPr>
+        <w:t>和</w:t>
+      </w:r>
+      <w:r>
+        <w:rPr>
+          <w:rFonts w:ascii="Times New Roman" w:eastAsia="宋体" w:hAnsi="Times New Roman" w:cs="Times New Roman"/>
+          <w:highlight w:val="green"/>
+        </w:rPr>
+        <w:t>TimeStep</w:t>
+      </w:r>
+      <w:r>
+        <w:rPr>
+          <w:rFonts w:ascii="Times New Roman" w:eastAsia="宋体" w:hAnsi="Times New Roman" w:cs="Times New Roman" w:hint="eastAsia"/>
+          <w:highlight w:val="green"/>
+        </w:rPr>
+        <w:t>和</w:t>
+      </w:r>
+      <w:r>
+        <w:rPr>
+          <w:rFonts w:ascii="Times New Roman" w:eastAsia="宋体" w:hAnsi="Times New Roman" w:cs="Times New Roman"/>
+          <w:highlight w:val="green"/>
+        </w:rPr>
+        <w:t>MassType</w:t>
+      </w:r>
+      <w:r>
+        <w:rPr>
+          <w:rFonts w:ascii="Times New Roman" w:eastAsia="宋体" w:hAnsi="Times New Roman" w:cs="Times New Roman" w:hint="eastAsia"/>
+          <w:highlight w:val="green"/>
+        </w:rPr>
+        <w:t>，其余位置</w:t>
+      </w:r>
+      <w:r>
+        <w:rPr>
+          <w:rFonts w:ascii="Times New Roman" w:eastAsia="宋体" w:hAnsi="Times New Roman" w:cs="Times New Roman" w:hint="eastAsia"/>
+          <w:highlight w:val="green"/>
+        </w:rPr>
+        <w:t>需要填写，但可以</w:t>
+      </w:r>
+      <w:r>
+        <w:rPr>
+          <w:rFonts w:ascii="Times New Roman" w:eastAsia="宋体" w:hAnsi="Times New Roman" w:cs="Times New Roman" w:hint="eastAsia"/>
+          <w:highlight w:val="green"/>
+        </w:rPr>
+        <w:t>随便填</w:t>
       </w:r>
       <w:r>
         <w:rPr>
@@ -2878,7 +3033,19 @@
                 <w:rPr>
                   <w:rFonts w:ascii="Cambria Math" w:eastAsia="宋体" w:hAnsi="Cambria Math"/>
                 </w:rPr>
-                <m:t>=γ=1/2</m:t>
+                <m:t>=</m:t>
+              </m:r>
+              <m:r>
+                <w:rPr>
+                  <w:rFonts w:ascii="Cambria Math" w:eastAsia="宋体" w:hAnsi="Cambria Math"/>
+                </w:rPr>
+                <m:t>γ</m:t>
+              </m:r>
+              <m:r>
+                <w:rPr>
+                  <w:rFonts w:ascii="Cambria Math" w:eastAsia="宋体" w:hAnsi="Cambria Math"/>
+                </w:rPr>
+                <m:t>=1/2</m:t>
               </m:r>
             </m:oMath>
             <w:r>
@@ -2893,7 +3060,13 @@
                 <w:rPr>
                   <w:rFonts w:ascii="Cambria Math" w:eastAsia="宋体" w:hAnsi="Cambria Math"/>
                 </w:rPr>
-                <m:t>β=1/4</m:t>
+                <m:t>β</m:t>
+              </m:r>
+              <m:r>
+                <w:rPr>
+                  <w:rFonts w:ascii="Cambria Math" w:eastAsia="宋体" w:hAnsi="Cambria Math"/>
+                </w:rPr>
+                <m:t>=1/4</m:t>
               </m:r>
             </m:oMath>
           </w:p>
@@ -3103,14 +3276,12 @@
                 <w:rFonts w:ascii="Times New Roman" w:eastAsia="宋体" w:hAnsi="Times New Roman" w:cs="Times New Roman"/>
               </w:rPr>
             </w:pPr>
-            <w:proofErr w:type="spellStart"/>
             <w:r>
               <w:rPr>
                 <w:rFonts w:ascii="Times New Roman" w:eastAsia="宋体" w:hAnsi="Times New Roman" w:cs="Times New Roman" w:hint="eastAsia"/>
               </w:rPr>
               <w:t>TimeStep</w:t>
             </w:r>
-            <w:proofErr w:type="spellEnd"/>
           </w:p>
         </w:tc>
         <w:tc>
@@ -3143,41 +3314,39 @@
             <w:pPr>
               <w:jc w:val="center"/>
               <w:rPr>
+                <w:rFonts w:ascii="Times New Roman" w:eastAsia="宋体" w:hAnsi="Times New Roman" w:cs="Times New Roman"/>
+                <w:highlight w:val="magenta"/>
+              </w:rPr>
+            </w:pPr>
+            <w:r>
+              <w:rPr>
                 <w:rFonts w:ascii="Times New Roman" w:eastAsia="宋体" w:hAnsi="Times New Roman" w:cs="Times New Roman" w:hint="eastAsia"/>
                 <w:highlight w:val="magenta"/>
               </w:rPr>
+              <w:t>9</w:t>
+            </w:r>
+          </w:p>
+        </w:tc>
+        <w:tc>
+          <w:tcPr>
+            <w:tcW w:w="1843" w:type="dxa"/>
+            <w:vAlign w:val="center"/>
+          </w:tcPr>
+          <w:p>
+            <w:pPr>
+              <w:jc w:val="center"/>
+              <w:rPr>
+                <w:rFonts w:ascii="Times New Roman" w:eastAsia="宋体" w:hAnsi="Times New Roman" w:cs="Times New Roman"/>
+                <w:highlight w:val="magenta"/>
+              </w:rPr>
             </w:pPr>
             <w:r>
               <w:rPr>
                 <w:rFonts w:ascii="Times New Roman" w:eastAsia="宋体" w:hAnsi="Times New Roman" w:cs="Times New Roman" w:hint="eastAsia"/>
                 <w:highlight w:val="magenta"/>
               </w:rPr>
-              <w:t>9</w:t>
-            </w:r>
-          </w:p>
-        </w:tc>
-        <w:tc>
-          <w:tcPr>
-            <w:tcW w:w="1843" w:type="dxa"/>
-            <w:vAlign w:val="center"/>
-          </w:tcPr>
-          <w:p>
-            <w:pPr>
-              <w:jc w:val="center"/>
-              <w:rPr>
-                <w:rFonts w:ascii="Times New Roman" w:eastAsia="宋体" w:hAnsi="Times New Roman" w:cs="Times New Roman" w:hint="eastAsia"/>
-                <w:highlight w:val="magenta"/>
-              </w:rPr>
-            </w:pPr>
-            <w:proofErr w:type="spellStart"/>
-            <w:r>
-              <w:rPr>
-                <w:rFonts w:ascii="Times New Roman" w:eastAsia="宋体" w:hAnsi="Times New Roman" w:cs="Times New Roman" w:hint="eastAsia"/>
-                <w:highlight w:val="magenta"/>
-              </w:rPr>
               <w:t>MassType</w:t>
             </w:r>
-            <w:proofErr w:type="spellEnd"/>
           </w:p>
         </w:tc>
         <w:tc>
@@ -3233,7 +3402,7 @@
             <w:pPr>
               <w:jc w:val="center"/>
               <w:rPr>
-                <w:rFonts w:ascii="宋体" w:eastAsia="宋体" w:hAnsi="宋体" w:hint="eastAsia"/>
+                <w:rFonts w:ascii="宋体" w:eastAsia="宋体" w:hAnsi="宋体"/>
                 <w:highlight w:val="magenta"/>
               </w:rPr>
             </w:pPr>
@@ -3242,6 +3411,7 @@
                 <w:rFonts w:ascii="宋体" w:eastAsia="宋体" w:hAnsi="宋体" w:hint="eastAsia"/>
                 <w:highlight w:val="magenta"/>
               </w:rPr>
+              <w:lastRenderedPageBreak/>
               <w:t>（不填写默认为集中质量阵）</w:t>
             </w:r>
           </w:p>
@@ -3305,7 +3475,6 @@
               <w:rPr>
                 <w:rFonts w:ascii="宋体" w:eastAsia="宋体" w:hAnsi="宋体" w:hint="eastAsia"/>
               </w:rPr>
-              <w:lastRenderedPageBreak/>
               <w:t>列</w:t>
             </w:r>
           </w:p>
@@ -3489,7 +3658,6 @@
               </w:rPr>
               <w:t>(</w:t>
             </w:r>
-            <w:proofErr w:type="gramStart"/>
             <w:r>
               <w:rPr>
                 <w:rFonts w:ascii="Times New Roman" w:eastAsia="宋体" w:hAnsi="Times New Roman" w:cs="Times New Roman"/>
@@ -3508,7 +3676,6 @@
               </w:rPr>
               <w:t>N</w:t>
             </w:r>
-            <w:proofErr w:type="gramEnd"/>
             <w:r>
               <w:rPr>
                 <w:rFonts w:ascii="宋体" w:eastAsia="宋体" w:hAnsi="宋体"/>
@@ -3642,7 +3809,6 @@
               </w:rPr>
               <w:t>(</w:t>
             </w:r>
-            <w:proofErr w:type="gramStart"/>
             <w:r>
               <w:rPr>
                 <w:rFonts w:ascii="Times New Roman" w:eastAsia="宋体" w:hAnsi="Times New Roman" w:cs="Times New Roman"/>
@@ -3661,7 +3827,6 @@
               </w:rPr>
               <w:t>N</w:t>
             </w:r>
-            <w:proofErr w:type="gramEnd"/>
             <w:r>
               <w:rPr>
                 <w:rFonts w:ascii="宋体" w:eastAsia="宋体" w:hAnsi="宋体"/>
@@ -3745,7 +3910,6 @@
               </w:rPr>
               <w:t>(</w:t>
             </w:r>
-            <w:proofErr w:type="gramStart"/>
             <w:r>
               <w:rPr>
                 <w:rFonts w:ascii="Times New Roman" w:eastAsia="宋体" w:hAnsi="Times New Roman" w:cs="Times New Roman"/>
@@ -3764,7 +3928,6 @@
               </w:rPr>
               <w:t>N</w:t>
             </w:r>
-            <w:proofErr w:type="gramEnd"/>
             <w:r>
               <w:rPr>
                 <w:rFonts w:ascii="宋体" w:eastAsia="宋体" w:hAnsi="宋体"/>
@@ -4102,6 +4265,20 @@
           <w:highlight w:val="green"/>
         </w:rPr>
         <w:t>2</w:t>
+      </w:r>
+      <w:r>
+        <w:rPr>
+          <w:rFonts w:ascii="Times New Roman" w:eastAsia="宋体" w:hAnsi="Times New Roman" w:cs="Times New Roman" w:hint="eastAsia"/>
+          <w:highlight w:val="green"/>
+        </w:rPr>
+        <w:t>或</w:t>
+      </w:r>
+      <w:r>
+        <w:rPr>
+          <w:rFonts w:ascii="Times New Roman" w:eastAsia="宋体" w:hAnsi="Times New Roman" w:cs="Times New Roman" w:hint="eastAsia"/>
+          <w:highlight w:val="green"/>
+        </w:rPr>
+        <w:t>3</w:t>
       </w:r>
       <w:r>
         <w:rPr>
@@ -4423,7 +4600,7 @@
             <w:pPr>
               <w:jc w:val="center"/>
               <w:rPr>
-                <w:rFonts w:ascii="宋体" w:eastAsia="宋体" w:hAnsi="宋体"/>
+                <w:rFonts w:ascii="宋体" w:eastAsia="宋体" w:hAnsi="宋体" w:hint="eastAsia"/>
               </w:rPr>
             </w:pPr>
             <w:r>
@@ -4455,6 +4632,54 @@
                 <w:rFonts w:ascii="宋体" w:eastAsia="宋体" w:hAnsi="宋体" w:hint="eastAsia"/>
               </w:rPr>
               <w:t>手动设置</w:t>
+            </w:r>
+            <w:r>
+              <w:rPr>
+                <w:rFonts w:ascii="宋体" w:eastAsia="宋体" w:hAnsi="宋体" w:hint="eastAsia"/>
+              </w:rPr>
+              <w:t>，当</w:t>
+            </w:r>
+            <w:r>
+              <w:rPr>
+                <w:rFonts w:ascii="宋体" w:eastAsia="宋体" w:hAnsi="宋体"/>
+              </w:rPr>
+              <w:t>MODEX =</w:t>
+            </w:r>
+            <w:r>
+              <w:rPr>
+                <w:rFonts w:ascii="宋体" w:eastAsia="宋体" w:hAnsi="宋体"/>
+              </w:rPr>
+              <w:t>3</w:t>
+            </w:r>
+            <w:r>
+              <w:rPr>
+                <w:rFonts w:ascii="宋体" w:eastAsia="宋体" w:hAnsi="宋体" w:hint="eastAsia"/>
+              </w:rPr>
+              <w:t>时，统一通过解方程的形式解出初始时间步的加速度</w:t>
+            </w:r>
+            <w:r>
+              <w:rPr>
+                <w:rFonts w:ascii="宋体" w:eastAsia="宋体" w:hAnsi="宋体" w:hint="eastAsia"/>
+              </w:rPr>
+              <w:t>，具体见代码</w:t>
+            </w:r>
+            <w:r>
+              <w:rPr>
+                <w:rFonts w:ascii="宋体" w:eastAsia="宋体" w:hAnsi="宋体" w:hint="eastAsia"/>
+              </w:rPr>
+              <w:t>，这里填0</w:t>
+            </w:r>
+            <w:r>
+              <w:rPr>
+                <w:rFonts w:ascii="宋体" w:eastAsia="宋体" w:hAnsi="宋体" w:hint="eastAsia"/>
+              </w:rPr>
+              <w:t>还是</w:t>
+            </w:r>
+            <w:r>
+              <w:rPr>
+                <w:rFonts w:ascii="宋体" w:eastAsia="宋体" w:hAnsi="宋体" w:hint="eastAsia"/>
+              </w:rPr>
+              <w:t>1无所谓</w:t>
             </w:r>
           </w:p>
         </w:tc>
@@ -4651,7 +4876,6 @@
               </w:rPr>
             </w:pPr>
             <w:proofErr w:type="spellStart"/>
-            <w:proofErr w:type="gramStart"/>
             <w:r>
               <w:rPr>
                 <w:rFonts w:ascii="Times New Roman" w:eastAsia="宋体" w:hAnsi="Times New Roman" w:cs="Times New Roman"/>
@@ -4663,14 +4887,7 @@
               <w:rPr>
                 <w:rFonts w:ascii="Times New Roman" w:eastAsia="宋体" w:hAnsi="Times New Roman" w:cs="Times New Roman"/>
               </w:rPr>
-              <w:t>(</w:t>
-            </w:r>
-            <w:proofErr w:type="gramEnd"/>
-            <w:r>
-              <w:rPr>
-                <w:rFonts w:ascii="Times New Roman" w:eastAsia="宋体" w:hAnsi="Times New Roman" w:cs="Times New Roman"/>
-              </w:rPr>
-              <w:t>1:3, :)</w:t>
+              <w:t>(1:3, :)</w:t>
             </w:r>
           </w:p>
         </w:tc>
@@ -4900,7 +5117,6 @@
               </w:rPr>
             </w:pPr>
             <w:proofErr w:type="spellStart"/>
-            <w:proofErr w:type="gramStart"/>
             <w:r>
               <w:rPr>
                 <w:rFonts w:ascii="Times New Roman" w:eastAsia="宋体" w:hAnsi="Times New Roman" w:cs="Times New Roman"/>
@@ -4918,14 +5134,7 @@
               <w:rPr>
                 <w:rFonts w:ascii="Times New Roman" w:eastAsia="宋体" w:hAnsi="Times New Roman" w:cs="Times New Roman"/>
               </w:rPr>
-              <w:t>(</w:t>
-            </w:r>
-            <w:proofErr w:type="gramEnd"/>
-            <w:r>
-              <w:rPr>
-                <w:rFonts w:ascii="Times New Roman" w:eastAsia="宋体" w:hAnsi="Times New Roman" w:cs="Times New Roman"/>
-              </w:rPr>
-              <w:t>1:3, :)</w:t>
+              <w:t>(1:3, :)</w:t>
             </w:r>
           </w:p>
         </w:tc>
@@ -5154,7 +5363,6 @@
                 <w:rFonts w:ascii="宋体" w:eastAsia="宋体" w:hAnsi="宋体"/>
               </w:rPr>
             </w:pPr>
-            <w:proofErr w:type="gramStart"/>
             <w:r>
               <w:rPr>
                 <w:rFonts w:ascii="Times New Roman" w:eastAsia="宋体" w:hAnsi="Times New Roman" w:cs="Times New Roman"/>
@@ -5171,14 +5379,7 @@
               <w:rPr>
                 <w:rFonts w:ascii="Times New Roman" w:eastAsia="宋体" w:hAnsi="Times New Roman" w:cs="Times New Roman"/>
               </w:rPr>
-              <w:t>(</w:t>
-            </w:r>
-            <w:proofErr w:type="gramEnd"/>
-            <w:r>
-              <w:rPr>
-                <w:rFonts w:ascii="Times New Roman" w:eastAsia="宋体" w:hAnsi="Times New Roman" w:cs="Times New Roman"/>
-              </w:rPr>
-              <w:t>1:3, :)</w:t>
+              <w:t>(1:3, :)</w:t>
             </w:r>
           </w:p>
         </w:tc>
@@ -5491,6 +5692,7 @@
         <w:rPr>
           <w:rFonts w:ascii="宋体" w:eastAsia="宋体" w:hAnsi="宋体" w:hint="eastAsia"/>
         </w:rPr>
+        <w:lastRenderedPageBreak/>
         <w:t>（</w:t>
       </w:r>
       <w:r>
@@ -5917,6 +6119,20 @@
       </w:r>
       <w:r>
         <w:rPr>
+          <w:rFonts w:ascii="Times New Roman" w:eastAsia="宋体" w:hAnsi="Times New Roman" w:cs="Times New Roman" w:hint="eastAsia"/>
+          <w:highlight w:val="green"/>
+        </w:rPr>
+        <w:t>或</w:t>
+      </w:r>
+      <w:r>
+        <w:rPr>
+          <w:rFonts w:ascii="Times New Roman" w:eastAsia="宋体" w:hAnsi="Times New Roman" w:cs="Times New Roman" w:hint="eastAsia"/>
+          <w:highlight w:val="green"/>
+        </w:rPr>
+        <w:t>3</w:t>
+      </w:r>
+      <w:r>
+        <w:rPr>
           <w:rFonts w:ascii="宋体" w:eastAsia="宋体" w:hAnsi="宋体" w:hint="eastAsia"/>
           <w:highlight w:val="green"/>
         </w:rPr>
@@ -6940,7 +7156,6 @@
               </w:rPr>
               <w:t>(</w:t>
             </w:r>
-            <w:proofErr w:type="gramStart"/>
             <w:r>
               <w:rPr>
                 <w:rFonts w:ascii="Times New Roman" w:eastAsia="宋体" w:hAnsi="Times New Roman" w:cs="Times New Roman"/>
@@ -6959,7 +7174,6 @@
               </w:rPr>
               <w:t>NUMEG</w:t>
             </w:r>
-            <w:proofErr w:type="gramEnd"/>
             <w:r>
               <w:rPr>
                 <w:rFonts w:ascii="宋体" w:eastAsia="宋体" w:hAnsi="宋体"/>
@@ -7101,7 +7315,6 @@
               </w:rPr>
               <w:t>(</w:t>
             </w:r>
-            <w:proofErr w:type="gramStart"/>
             <w:r>
               <w:rPr>
                 <w:rFonts w:ascii="Times New Roman" w:eastAsia="宋体" w:hAnsi="Times New Roman" w:cs="Times New Roman"/>
@@ -7120,7 +7333,6 @@
               </w:rPr>
               <w:t>NUMEG</w:t>
             </w:r>
-            <w:proofErr w:type="gramEnd"/>
             <w:r>
               <w:rPr>
                 <w:rFonts w:ascii="宋体" w:eastAsia="宋体" w:hAnsi="宋体"/>
@@ -7194,7 +7406,6 @@
               </w:rPr>
               <w:t>(</w:t>
             </w:r>
-            <w:proofErr w:type="gramStart"/>
             <w:r>
               <w:rPr>
                 <w:rFonts w:ascii="Times New Roman" w:eastAsia="宋体" w:hAnsi="Times New Roman" w:cs="Times New Roman"/>
@@ -7213,7 +7424,6 @@
               </w:rPr>
               <w:t>NUMEG</w:t>
             </w:r>
-            <w:proofErr w:type="gramEnd"/>
             <w:r>
               <w:rPr>
                 <w:rFonts w:ascii="宋体" w:eastAsia="宋体" w:hAnsi="宋体"/>
@@ -8406,7 +8616,6 @@
               </w:rPr>
               <w:t>(</w:t>
             </w:r>
-            <w:proofErr w:type="gramStart"/>
             <w:r>
               <w:rPr>
                 <w:rFonts w:ascii="Times New Roman" w:eastAsia="宋体" w:hAnsi="Times New Roman" w:cs="Times New Roman"/>
@@ -8425,7 +8634,6 @@
               </w:rPr>
               <w:t>NUMEG</w:t>
             </w:r>
-            <w:proofErr w:type="gramEnd"/>
             <w:r>
               <w:rPr>
                 <w:rFonts w:ascii="宋体" w:eastAsia="宋体" w:hAnsi="宋体"/>
@@ -8487,7 +8695,6 @@
               <w:rPr>
                 <w:rFonts w:ascii="宋体" w:eastAsia="宋体" w:hAnsi="宋体" w:hint="eastAsia"/>
               </w:rPr>
-              <w:lastRenderedPageBreak/>
               <w:t>（</w:t>
             </w:r>
             <w:r>
@@ -8564,7 +8771,6 @@
               <w:rPr>
                 <w:rFonts w:ascii="Times New Roman" w:eastAsia="宋体" w:hAnsi="Times New Roman" w:cs="Times New Roman"/>
               </w:rPr>
-              <w:lastRenderedPageBreak/>
               <w:t>2</w:t>
             </w:r>
           </w:p>
@@ -8593,7 +8799,6 @@
               </w:rPr>
               <w:t>(</w:t>
             </w:r>
-            <w:proofErr w:type="gramStart"/>
             <w:r>
               <w:rPr>
                 <w:rFonts w:ascii="Times New Roman" w:eastAsia="宋体" w:hAnsi="Times New Roman" w:cs="Times New Roman"/>
@@ -8612,7 +8817,6 @@
               </w:rPr>
               <w:t>NUMEG</w:t>
             </w:r>
-            <w:proofErr w:type="gramEnd"/>
             <w:r>
               <w:rPr>
                 <w:rFonts w:ascii="宋体" w:eastAsia="宋体" w:hAnsi="宋体"/>
@@ -8686,7 +8890,6 @@
               </w:rPr>
               <w:t>(</w:t>
             </w:r>
-            <w:proofErr w:type="gramStart"/>
             <w:r>
               <w:rPr>
                 <w:rFonts w:ascii="Times New Roman" w:eastAsia="宋体" w:hAnsi="Times New Roman" w:cs="Times New Roman"/>
@@ -8705,7 +8908,6 @@
               </w:rPr>
               <w:t>NUMEG</w:t>
             </w:r>
-            <w:proofErr w:type="gramEnd"/>
             <w:r>
               <w:rPr>
                 <w:rFonts w:ascii="宋体" w:eastAsia="宋体" w:hAnsi="宋体"/>
@@ -9503,15 +9705,7 @@
                 <w:rFonts w:ascii="Times New Roman" w:eastAsia="宋体" w:hAnsi="Times New Roman" w:cs="Times New Roman"/>
                 <w:highlight w:val="yellow"/>
               </w:rPr>
-              <w:t>20</w:t>
-            </w:r>
-            <w:proofErr w:type="gramStart"/>
-            <w:r>
-              <w:rPr>
-                <w:rFonts w:ascii="Times New Roman" w:eastAsia="宋体" w:hAnsi="Times New Roman" w:cs="Times New Roman"/>
-                <w:highlight w:val="yellow"/>
-              </w:rPr>
-              <w:t>NODE</w:t>
+              <w:t>20NODE</w:t>
             </w:r>
             <w:r>
               <w:rPr>
@@ -9520,7 +9714,6 @@
               </w:rPr>
               <w:t>(</w:t>
             </w:r>
-            <w:proofErr w:type="gramEnd"/>
             <w:r>
               <w:rPr>
                 <w:rFonts w:ascii="Times New Roman" w:eastAsia="宋体" w:hAnsi="Times New Roman" w:cs="Times New Roman"/>
@@ -10153,7 +10346,6 @@
               </w:rPr>
             </w:pPr>
             <w:proofErr w:type="spellStart"/>
-            <w:proofErr w:type="gramStart"/>
             <w:r>
               <w:rPr>
                 <w:rFonts w:ascii="Times New Roman" w:eastAsia="宋体" w:hAnsi="Times New Roman" w:cs="Times New Roman" w:hint="eastAsia"/>
@@ -10165,14 +10357,7 @@
               <w:rPr>
                 <w:rFonts w:ascii="Times New Roman" w:eastAsia="宋体" w:hAnsi="Times New Roman" w:cs="Times New Roman"/>
               </w:rPr>
-              <w:t>(</w:t>
-            </w:r>
-            <w:proofErr w:type="gramEnd"/>
-            <w:r>
-              <w:rPr>
-                <w:rFonts w:ascii="Times New Roman" w:eastAsia="宋体" w:hAnsi="Times New Roman" w:cs="Times New Roman"/>
-              </w:rPr>
-              <w:t>4)</w:t>
+              <w:t>(4)</w:t>
             </w:r>
           </w:p>
         </w:tc>
@@ -10842,7 +11027,7 @@
 </file>
 
 <file path=word/numbering.xml><?xml version="1.0" encoding="utf-8"?>
-<w:numbering xmlns:wpc="http://schemas.microsoft.com/office/word/2010/wordprocessingCanvas" xmlns:cx="http://schemas.microsoft.com/office/drawing/2014/chartex" xmlns:cx1="http://schemas.microsoft.com/office/drawing/2015/9/8/chartex" xmlns:cx2="http://schemas.microsoft.com/office/drawing/2015/10/21/chartex" xmlns:cx3="http://schemas.microsoft.com/office/drawing/2016/5/9/chartex" xmlns:cx4="http://schemas.microsoft.com/office/drawing/2016/5/10/chartex" xmlns:cx5="http://schemas.microsoft.com/office/drawing/2016/5/11/chartex" xmlns:cx6="http://schemas.microsoft.com/office/drawing/2016/5/12/chartex" xmlns:cx7="http://schemas.microsoft.com/office/drawing/2016/5/13/chartex" xmlns:cx8="http://schemas.microsoft.com/office/drawing/2016/5/14/chartex" xmlns:mc="http://schemas.openxmlformats.org/markup-compatibility/2006" xmlns:aink="http://schemas.microsoft.com/office/drawing/2016/ink" xmlns:am3d="http://schemas.microsoft.com/office/drawing/2017/model3d" xmlns:o="urn:schemas-microsoft-com:office:office" xmlns:oel="http://schemas.microsoft.com/office/2019/extlst" xmlns:r="http://schemas.openxmlformats.org/officeDocument/2006/relationships" xmlns:m="http://schemas.openxmlformats.org/officeDocument/2006/math" xmlns:v="urn:schemas-microsoft-com:vml" xmlns:wp14="http://schemas.microsoft.com/office/word/2010/wordprocessingDrawing" xmlns:wp="http://schemas.openxmlformats.org/drawingml/2006/wordprocessingDrawing" xmlns:w10="urn:schemas-microsoft-com:office:word" xmlns:w="http://schemas.openxmlformats.org/wordprocessingml/2006/main" xmlns:w14="http://schemas.microsoft.com/office/word/2010/wordml" xmlns:w15="http://schemas.microsoft.com/office/word/2012/wordml" xmlns:w16cex="http://schemas.microsoft.com/office/word/2018/wordml/cex" xmlns:w16cid="http://schemas.microsoft.com/office/word/2016/wordml/cid" xmlns:w16="http://schemas.microsoft.com/office/word/2018/wordml" xmlns:w16sdtdh="http://schemas.microsoft.com/office/word/2020/wordml/sdtdatahash" xmlns:w16se="http://schemas.microsoft.com/office/word/2015/wordml/symex" xmlns:wpg="http://schemas.microsoft.com/office/word/2010/wordprocessingGroup" xmlns:wpi="http://schemas.microsoft.com/office/word/2010/wordprocessingInk" xmlns:wne="http://schemas.microsoft.com/office/word/2006/wordml" xmlns:wps="http://schemas.microsoft.com/office/word/2010/wordprocessingShape" mc:Ignorable="w14 w15 w16se w16cid w16 w16cex w16sdtdh wp14">
+<w:numbering xmlns:wpc="http://schemas.microsoft.com/office/word/2010/wordprocessingCanvas" xmlns:cx="http://schemas.microsoft.com/office/drawing/2014/chartex" xmlns:mc="http://schemas.openxmlformats.org/markup-compatibility/2006" xmlns:o="urn:schemas-microsoft-com:office:office" xmlns:r="http://schemas.openxmlformats.org/officeDocument/2006/relationships" xmlns:m="http://schemas.openxmlformats.org/officeDocument/2006/math" xmlns:v="urn:schemas-microsoft-com:vml" xmlns:wp14="http://schemas.microsoft.com/office/word/2010/wordprocessingDrawing" xmlns:wp="http://schemas.openxmlformats.org/drawingml/2006/wordprocessingDrawing" xmlns:w10="urn:schemas-microsoft-com:office:word" xmlns:w="http://schemas.openxmlformats.org/wordprocessingml/2006/main" xmlns:w14="http://schemas.microsoft.com/office/word/2010/wordml" xmlns:w15="http://schemas.microsoft.com/office/word/2012/wordml" xmlns:w16se="http://schemas.microsoft.com/office/word/2015/wordml/symex" xmlns:wpg="http://schemas.microsoft.com/office/word/2010/wordprocessingGroup" xmlns:wpi="http://schemas.microsoft.com/office/word/2010/wordprocessingInk" xmlns:wne="http://schemas.microsoft.com/office/word/2006/wordml" xmlns:wps="http://schemas.microsoft.com/office/word/2010/wordprocessingShape" mc:Ignorable="w14 w15 w16se wp14">
   <w:abstractNum w:abstractNumId="0" w15:restartNumberingAfterBreak="0">
     <w:nsid w:val="07376A11"/>
     <w:multiLevelType w:val="hybridMultilevel"/>
@@ -11424,29 +11609,29 @@
       </w:pPr>
     </w:lvl>
   </w:abstractNum>
-  <w:num w:numId="1" w16cid:durableId="1762070260">
+  <w:num w:numId="1">
     <w:abstractNumId w:val="1"/>
   </w:num>
-  <w:num w:numId="2" w16cid:durableId="1227952075">
+  <w:num w:numId="2">
     <w:abstractNumId w:val="5"/>
   </w:num>
-  <w:num w:numId="3" w16cid:durableId="929318766">
+  <w:num w:numId="3">
     <w:abstractNumId w:val="4"/>
   </w:num>
-  <w:num w:numId="4" w16cid:durableId="35810877">
+  <w:num w:numId="4">
     <w:abstractNumId w:val="3"/>
   </w:num>
-  <w:num w:numId="5" w16cid:durableId="107161000">
+  <w:num w:numId="5">
     <w:abstractNumId w:val="0"/>
   </w:num>
-  <w:num w:numId="6" w16cid:durableId="1854757152">
+  <w:num w:numId="6">
     <w:abstractNumId w:val="2"/>
   </w:num>
 </w:numbering>
 </file>
 
 <file path=word/styles.xml><?xml version="1.0" encoding="utf-8"?>
-<w:styles xmlns:mc="http://schemas.openxmlformats.org/markup-compatibility/2006" xmlns:r="http://schemas.openxmlformats.org/officeDocument/2006/relationships" xmlns:w="http://schemas.openxmlformats.org/wordprocessingml/2006/main" xmlns:w14="http://schemas.microsoft.com/office/word/2010/wordml" xmlns:w15="http://schemas.microsoft.com/office/word/2012/wordml" xmlns:w16cex="http://schemas.microsoft.com/office/word/2018/wordml/cex" xmlns:w16cid="http://schemas.microsoft.com/office/word/2016/wordml/cid" xmlns:w16="http://schemas.microsoft.com/office/word/2018/wordml" xmlns:w16sdtdh="http://schemas.microsoft.com/office/word/2020/wordml/sdtdatahash" xmlns:w16se="http://schemas.microsoft.com/office/word/2015/wordml/symex" mc:Ignorable="w14 w15 w16se w16cid w16 w16cex w16sdtdh">
+<w:styles xmlns:mc="http://schemas.openxmlformats.org/markup-compatibility/2006" xmlns:r="http://schemas.openxmlformats.org/officeDocument/2006/relationships" xmlns:w="http://schemas.openxmlformats.org/wordprocessingml/2006/main" xmlns:w14="http://schemas.microsoft.com/office/word/2010/wordml" xmlns:w15="http://schemas.microsoft.com/office/word/2012/wordml" xmlns:w16se="http://schemas.microsoft.com/office/word/2015/wordml/symex" mc:Ignorable="w14 w15 w16se">
   <w:docDefaults>
     <w:rPrDefault>
       <w:rPr>
@@ -11459,7 +11644,7 @@
     </w:rPrDefault>
     <w:pPrDefault/>
   </w:docDefaults>
-  <w:latentStyles w:defLockedState="0" w:defUIPriority="99" w:defSemiHidden="0" w:defUnhideWhenUsed="0" w:defQFormat="0" w:count="376">
+  <w:latentStyles w:defLockedState="0" w:defUIPriority="99" w:defSemiHidden="0" w:defUnhideWhenUsed="0" w:defQFormat="0" w:count="371">
     <w:lsdException w:name="Normal" w:uiPriority="0" w:qFormat="1"/>
     <w:lsdException w:name="heading 1" w:uiPriority="9" w:qFormat="1"/>
     <w:lsdException w:name="heading 2" w:semiHidden="1" w:uiPriority="9" w:unhideWhenUsed="1" w:qFormat="1"/>
@@ -11831,11 +12016,6 @@
     <w:lsdException w:name="List Table 5 Dark Accent 6" w:uiPriority="50"/>
     <w:lsdException w:name="List Table 6 Colorful Accent 6" w:uiPriority="51"/>
     <w:lsdException w:name="List Table 7 Colorful Accent 6" w:uiPriority="52"/>
-    <w:lsdException w:name="Mention" w:semiHidden="1" w:unhideWhenUsed="1"/>
-    <w:lsdException w:name="Smart Hyperlink" w:semiHidden="1" w:unhideWhenUsed="1"/>
-    <w:lsdException w:name="Hashtag" w:semiHidden="1" w:unhideWhenUsed="1"/>
-    <w:lsdException w:name="Unresolved Mention" w:semiHidden="1" w:unhideWhenUsed="1"/>
-    <w:lsdException w:name="Smart Link" w:semiHidden="1" w:unhideWhenUsed="1"/>
   </w:latentStyles>
   <w:style w:type="paragraph" w:default="1" w:styleId="a">
     <w:name w:val="Normal"/>
@@ -12693,7 +12873,7 @@
 </file>
 
 <file path=customXml/itemProps1.xml><?xml version="1.0" encoding="utf-8"?>
-<ds:datastoreItem xmlns:ds="http://schemas.openxmlformats.org/officeDocument/2006/customXml" ds:itemID="{8CC4072C-91B4-4B49-804E-5711B109AF5B}">
+<ds:datastoreItem xmlns:ds="http://schemas.openxmlformats.org/officeDocument/2006/customXml" ds:itemID="{D5F71790-7022-49DD-9AFB-888613EB60F2}">
   <ds:schemaRefs>
     <ds:schemaRef ds:uri="http://schemas.openxmlformats.org/officeDocument/2006/bibliography"/>
   </ds:schemaRefs>

</xml_diff>